<commit_message>
CP: add unique Flatter/Dart OSUI for YunOS
</commit_message>
<xml_diff>
--- a/P(Path)/CP(ComputePath)/CP Planning.docx
+++ b/P(Path)/CP(ComputePath)/CP Planning.docx
@@ -4,7 +4,15 @@
   <w:body>
     <w:p>
       <w:pPr>
-        <w:pStyle w:val="a3"/>
+        <w:pStyle w:val="Heading1"/>
+      </w:pPr>
+      <w:r>
+        <w:t>CP Roadmap</w:t>
+      </w:r>
+    </w:p>
+    <w:p>
+      <w:pPr>
+        <w:pStyle w:val="ListParagraph"/>
         <w:numPr>
           <w:ilvl w:val="0"/>
           <w:numId w:val="1"/>
@@ -23,7 +31,7 @@
     </w:p>
     <w:p>
       <w:pPr>
-        <w:pStyle w:val="a3"/>
+        <w:pStyle w:val="ListParagraph"/>
         <w:numPr>
           <w:ilvl w:val="0"/>
           <w:numId w:val="1"/>
@@ -42,7 +50,7 @@
     </w:p>
     <w:p>
       <w:pPr>
-        <w:pStyle w:val="a3"/>
+        <w:pStyle w:val="ListParagraph"/>
         <w:numPr>
           <w:ilvl w:val="0"/>
           <w:numId w:val="1"/>
@@ -558,7 +566,7 @@
     <w:lsdException w:name="Unresolved Mention" w:semiHidden="1" w:unhideWhenUsed="1"/>
     <w:lsdException w:name="Smart Link" w:semiHidden="1" w:unhideWhenUsed="1"/>
   </w:latentStyles>
-  <w:style w:type="paragraph" w:default="1" w:styleId="a">
+  <w:style w:type="paragraph" w:default="1" w:styleId="Normal">
     <w:name w:val="Normal"/>
     <w:qFormat/>
     <w:pPr>
@@ -566,13 +574,34 @@
       <w:jc w:val="both"/>
     </w:pPr>
   </w:style>
-  <w:style w:type="character" w:default="1" w:styleId="a0">
+  <w:style w:type="paragraph" w:styleId="Heading1">
+    <w:name w:val="heading 1"/>
+    <w:basedOn w:val="Normal"/>
+    <w:next w:val="Normal"/>
+    <w:link w:val="Heading1Char"/>
+    <w:uiPriority w:val="9"/>
+    <w:qFormat/>
+    <w:rsid w:val="0099678F"/>
+    <w:pPr>
+      <w:keepNext/>
+      <w:keepLines/>
+      <w:spacing w:before="240"/>
+      <w:outlineLvl w:val="0"/>
+    </w:pPr>
+    <w:rPr>
+      <w:rFonts w:asciiTheme="majorHAnsi" w:eastAsiaTheme="majorEastAsia" w:hAnsiTheme="majorHAnsi" w:cstheme="majorBidi"/>
+      <w:color w:val="2F5496" w:themeColor="accent1" w:themeShade="BF"/>
+      <w:sz w:val="32"/>
+      <w:szCs w:val="32"/>
+    </w:rPr>
+  </w:style>
+  <w:style w:type="character" w:default="1" w:styleId="DefaultParagraphFont">
     <w:name w:val="Default Paragraph Font"/>
     <w:uiPriority w:val="1"/>
     <w:semiHidden/>
     <w:unhideWhenUsed/>
   </w:style>
-  <w:style w:type="table" w:default="1" w:styleId="a1">
+  <w:style w:type="table" w:default="1" w:styleId="TableNormal">
     <w:name w:val="Normal Table"/>
     <w:uiPriority w:val="99"/>
     <w:semiHidden/>
@@ -587,21 +616,34 @@
       </w:tblCellMar>
     </w:tblPr>
   </w:style>
-  <w:style w:type="numbering" w:default="1" w:styleId="a2">
+  <w:style w:type="numbering" w:default="1" w:styleId="NoList">
     <w:name w:val="No List"/>
     <w:uiPriority w:val="99"/>
     <w:semiHidden/>
     <w:unhideWhenUsed/>
   </w:style>
-  <w:style w:type="paragraph" w:styleId="a3">
+  <w:style w:type="paragraph" w:styleId="ListParagraph">
     <w:name w:val="List Paragraph"/>
-    <w:basedOn w:val="a"/>
+    <w:basedOn w:val="Normal"/>
     <w:uiPriority w:val="34"/>
     <w:qFormat/>
     <w:rsid w:val="00461302"/>
     <w:pPr>
       <w:ind w:firstLineChars="200" w:firstLine="420"/>
     </w:pPr>
+  </w:style>
+  <w:style w:type="character" w:customStyle="1" w:styleId="Heading1Char">
+    <w:name w:val="Heading 1 Char"/>
+    <w:basedOn w:val="DefaultParagraphFont"/>
+    <w:link w:val="Heading1"/>
+    <w:uiPriority w:val="9"/>
+    <w:rsid w:val="0099678F"/>
+    <w:rPr>
+      <w:rFonts w:asciiTheme="majorHAnsi" w:eastAsiaTheme="majorEastAsia" w:hAnsiTheme="majorHAnsi" w:cstheme="majorBidi"/>
+      <w:color w:val="2F5496" w:themeColor="accent1" w:themeShade="BF"/>
+      <w:sz w:val="32"/>
+      <w:szCs w:val="32"/>
+    </w:rPr>
   </w:style>
 </w:styles>
 </file>

</xml_diff>